<commit_message>
Added explanatory notes for the first bit of the assessed work as well
</commit_message>
<xml_diff>
--- a/Day3/Code/assignmentPart1Instructions.docx
+++ b/Day3/Code/assignmentPart1Instructions.docx
@@ -10,7 +10,17 @@
         <w:t xml:space="preserve">Image processing in Python: assignment </w:t>
       </w:r>
     </w:p>
+    <w:p>
+      <w:r>
+        <w:t xml:space="preserve">This assignment is the first part of the assessed assignments that you need to complete. In this assignment we will be writing some software to do manual image registration using the keyboard interface. Everything you need should be in the repository. </w:t>
+      </w:r>
+    </w:p>
     <w:p/>
+    <w:p>
+      <w:r>
+        <w:t>The code we write today will form the basis of the code we will write tomorrow, where we automate the registration process, so make sure it is good and well commented!</w:t>
+      </w:r>
+    </w:p>
     <w:p>
       <w:pPr>
         <w:pStyle w:val="Heading1"/>
@@ -422,6 +432,7 @@
         <w:rPr>
           <w:rFonts w:cstheme="minorHAnsi"/>
         </w:rPr>
+        <w:lastRenderedPageBreak/>
         <w:t>Write a function that shifts your second image given an input argument called shifts which is a list of shifts horizontally and vertically. When your function is called, the command</w:t>
       </w:r>
       <w:r>
@@ -466,7 +477,6 @@
         <w:rPr>
           <w:rFonts w:cstheme="minorHAnsi"/>
         </w:rPr>
-        <w:lastRenderedPageBreak/>
         <w:br/>
       </w:r>
       <w:r>
@@ -779,6 +789,7 @@
         <w:rPr>
           <w:rFonts w:ascii="Courier New" w:hAnsi="Courier New" w:cs="Courier New"/>
         </w:rPr>
+        <w:lastRenderedPageBreak/>
         <w:t>fig.canvas.mpl_connect(‘key_press_event’, eventHandler)</w:t>
       </w:r>
       <w:r>
@@ -797,11 +808,7 @@
       </w:r>
       <w:r>
         <w:br/>
-        <w:t xml:space="preserve">Your eventHandler should call the function shiftImage that you wrote before and send it the </w:t>
-      </w:r>
-      <w:r>
-        <w:lastRenderedPageBreak/>
-        <w:t>required arguments.</w:t>
+        <w:t>Your eventHandler should call the function shiftImage that you wrote before and send it the required arguments.</w:t>
       </w:r>
       <w:r>
         <w:br/>

</xml_diff>

<commit_message>
Fix typo in practical instructions
</commit_message>
<xml_diff>
--- a/Day3/Code/assignmentPart1Instructions.docx
+++ b/Day3/Code/assignmentPart1Instructions.docx
@@ -1,6 +1,6 @@
 
 <file path=word/document.xml><?xml version="1.0" encoding="utf-8"?>
-<w:document xmlns:wpc="http://schemas.microsoft.com/office/word/2010/wordprocessingCanvas" xmlns:cx="http://schemas.microsoft.com/office/drawing/2014/chartex" xmlns:cx1="http://schemas.microsoft.com/office/drawing/2015/9/8/chartex" xmlns:cx2="http://schemas.microsoft.com/office/drawing/2015/10/21/chartex" xmlns:cx3="http://schemas.microsoft.com/office/drawing/2016/5/9/chartex" xmlns:cx4="http://schemas.microsoft.com/office/drawing/2016/5/10/chartex" xmlns:cx5="http://schemas.microsoft.com/office/drawing/2016/5/11/chartex" xmlns:cx6="http://schemas.microsoft.com/office/drawing/2016/5/12/chartex" xmlns:cx7="http://schemas.microsoft.com/office/drawing/2016/5/13/chartex" xmlns:cx8="http://schemas.microsoft.com/office/drawing/2016/5/14/chartex" xmlns:mc="http://schemas.openxmlformats.org/markup-compatibility/2006" xmlns:aink="http://schemas.microsoft.com/office/drawing/2016/ink" xmlns:am3d="http://schemas.microsoft.com/office/drawing/2017/model3d" xmlns:o="urn:schemas-microsoft-com:office:office" xmlns:r="http://schemas.openxmlformats.org/officeDocument/2006/relationships" xmlns:m="http://schemas.openxmlformats.org/officeDocument/2006/math" xmlns:v="urn:schemas-microsoft-com:vml" xmlns:wp14="http://schemas.microsoft.com/office/word/2010/wordprocessingDrawing" xmlns:wp="http://schemas.openxmlformats.org/drawingml/2006/wordprocessingDrawing" xmlns:w10="urn:schemas-microsoft-com:office:word" xmlns:w="http://schemas.openxmlformats.org/wordprocessingml/2006/main" xmlns:w14="http://schemas.microsoft.com/office/word/2010/wordml" xmlns:w15="http://schemas.microsoft.com/office/word/2012/wordml" xmlns:w16cex="http://schemas.microsoft.com/office/word/2018/wordml/cex" xmlns:w16cid="http://schemas.microsoft.com/office/word/2016/wordml/cid" xmlns:w16="http://schemas.microsoft.com/office/word/2018/wordml" xmlns:w16se="http://schemas.microsoft.com/office/word/2015/wordml/symex" xmlns:wpg="http://schemas.microsoft.com/office/word/2010/wordprocessingGroup" xmlns:wpi="http://schemas.microsoft.com/office/word/2010/wordprocessingInk" xmlns:wne="http://schemas.microsoft.com/office/word/2006/wordml" xmlns:wps="http://schemas.microsoft.com/office/word/2010/wordprocessingShape" mc:Ignorable="w14 w15 w16se w16cid w16 w16cex wp14">
+<w:document xmlns:wpc="http://schemas.microsoft.com/office/word/2010/wordprocessingCanvas" xmlns:cx="http://schemas.microsoft.com/office/drawing/2014/chartex" xmlns:cx1="http://schemas.microsoft.com/office/drawing/2015/9/8/chartex" xmlns:cx2="http://schemas.microsoft.com/office/drawing/2015/10/21/chartex" xmlns:cx3="http://schemas.microsoft.com/office/drawing/2016/5/9/chartex" xmlns:cx4="http://schemas.microsoft.com/office/drawing/2016/5/10/chartex" xmlns:cx5="http://schemas.microsoft.com/office/drawing/2016/5/11/chartex" xmlns:cx6="http://schemas.microsoft.com/office/drawing/2016/5/12/chartex" xmlns:cx7="http://schemas.microsoft.com/office/drawing/2016/5/13/chartex" xmlns:cx8="http://schemas.microsoft.com/office/drawing/2016/5/14/chartex" xmlns:mc="http://schemas.openxmlformats.org/markup-compatibility/2006" xmlns:aink="http://schemas.microsoft.com/office/drawing/2016/ink" xmlns:am3d="http://schemas.microsoft.com/office/drawing/2017/model3d" xmlns:o="urn:schemas-microsoft-com:office:office" xmlns:r="http://schemas.openxmlformats.org/officeDocument/2006/relationships" xmlns:m="http://schemas.openxmlformats.org/officeDocument/2006/math" xmlns:v="urn:schemas-microsoft-com:vml" xmlns:wp14="http://schemas.microsoft.com/office/word/2010/wordprocessingDrawing" xmlns:wp="http://schemas.openxmlformats.org/drawingml/2006/wordprocessingDrawing" xmlns:w10="urn:schemas-microsoft-com:office:word" xmlns:w="http://schemas.openxmlformats.org/wordprocessingml/2006/main" xmlns:w14="http://schemas.microsoft.com/office/word/2010/wordml" xmlns:w15="http://schemas.microsoft.com/office/word/2012/wordml" xmlns:w16cex="http://schemas.microsoft.com/office/word/2018/wordml/cex" xmlns:w16cid="http://schemas.microsoft.com/office/word/2016/wordml/cid" xmlns:w16="http://schemas.microsoft.com/office/word/2018/wordml" xmlns:w16sdtdh="http://schemas.microsoft.com/office/word/2020/wordml/sdtdatahash" xmlns:w16se="http://schemas.microsoft.com/office/word/2015/wordml/symex" xmlns:wpg="http://schemas.microsoft.com/office/word/2010/wordprocessingGroup" xmlns:wpi="http://schemas.microsoft.com/office/word/2010/wordprocessingInk" xmlns:wne="http://schemas.microsoft.com/office/word/2006/wordml" xmlns:wps="http://schemas.microsoft.com/office/word/2010/wordprocessingShape" mc:Ignorable="w14 w15 w16se w16cid w16 w16cex w16sdtdh wp14">
   <w:body>
     <w:p>
       <w:pPr>
@@ -58,30 +58,36 @@
       <w:r>
         <w:t xml:space="preserve"> you will need, these include </w:t>
       </w:r>
+      <w:proofErr w:type="spellStart"/>
       <w:r>
         <w:rPr>
           <w:rFonts w:ascii="Courier New" w:hAnsi="Courier New" w:cs="Courier New"/>
         </w:rPr>
         <w:t>matplotlib.pyplot</w:t>
       </w:r>
+      <w:proofErr w:type="spellEnd"/>
       <w:r>
         <w:t xml:space="preserve">, </w:t>
       </w:r>
+      <w:proofErr w:type="spellStart"/>
       <w:r>
         <w:rPr>
           <w:rFonts w:ascii="Courier New" w:hAnsi="Courier New" w:cs="Courier New"/>
         </w:rPr>
         <w:t>numpy</w:t>
       </w:r>
+      <w:proofErr w:type="spellEnd"/>
       <w:r>
         <w:t xml:space="preserve"> and </w:t>
       </w:r>
+      <w:proofErr w:type="spellStart"/>
       <w:r>
         <w:rPr>
           <w:rFonts w:ascii="Courier New" w:hAnsi="Courier New" w:cs="Courier New"/>
         </w:rPr>
         <w:t>imread</w:t>
       </w:r>
+      <w:proofErr w:type="spellEnd"/>
       <w:r>
         <w:t xml:space="preserve"> from </w:t>
       </w:r>
@@ -101,7 +107,13 @@
         </w:numPr>
       </w:pPr>
       <w:r>
-        <w:t>Load the file “CT.jpg” and display it</w:t>
+        <w:t>Load the file “</w:t>
+      </w:r>
+      <w:r>
+        <w:t>lungs</w:t>
+      </w:r>
+      <w:r>
+        <w:t>.jpg” and display it</w:t>
       </w:r>
     </w:p>
     <w:p>
@@ -125,7 +137,13 @@
         </w:numPr>
       </w:pPr>
       <w:r>
-        <w:t>Write a function that displays the CT image with different lindow levels. The input variables should be the window and the level.</w:t>
+        <w:t xml:space="preserve">Write a function that displays the CT image with different </w:t>
+      </w:r>
+      <w:r>
+        <w:t>w</w:t>
+      </w:r>
+      <w:r>
+        <w:t>indow levels. The input variables should be the window and the level.</w:t>
       </w:r>
     </w:p>
     <w:p>
@@ -152,11 +170,19 @@
         </w:rPr>
         <w:t xml:space="preserve"> </w:t>
       </w:r>
-      <w:r>
-        <w:rPr>
-          <w:rFonts w:ascii="Courier New" w:hAnsi="Courier New" w:cs="Courier New"/>
-        </w:rPr>
-        <w:t>yourfunction(window, level):</w:t>
+      <w:proofErr w:type="spellStart"/>
+      <w:r>
+        <w:rPr>
+          <w:rFonts w:ascii="Courier New" w:hAnsi="Courier New" w:cs="Courier New"/>
+        </w:rPr>
+        <w:t>yourfunction</w:t>
+      </w:r>
+      <w:proofErr w:type="spellEnd"/>
+      <w:r>
+        <w:rPr>
+          <w:rFonts w:ascii="Courier New" w:hAnsi="Courier New" w:cs="Courier New"/>
+        </w:rPr>
+        <w:t>(window, level):</w:t>
       </w:r>
     </w:p>
     <w:p>
@@ -236,30 +262,36 @@
       <w:r>
         <w:t xml:space="preserve"> that you will need. You’ll need </w:t>
       </w:r>
+      <w:proofErr w:type="spellStart"/>
       <w:r>
         <w:rPr>
           <w:rFonts w:ascii="Courier New" w:hAnsi="Courier New" w:cs="Courier New"/>
         </w:rPr>
         <w:t>matplotlib.pyplot</w:t>
       </w:r>
+      <w:proofErr w:type="spellEnd"/>
       <w:r>
         <w:t xml:space="preserve"> and </w:t>
       </w:r>
+      <w:proofErr w:type="spellStart"/>
       <w:r>
         <w:rPr>
           <w:rFonts w:ascii="Courier New" w:hAnsi="Courier New" w:cs="Courier New"/>
         </w:rPr>
         <w:t>numpy</w:t>
       </w:r>
+      <w:proofErr w:type="spellEnd"/>
       <w:r>
         <w:t xml:space="preserve">, but also </w:t>
       </w:r>
+      <w:proofErr w:type="spellStart"/>
       <w:r>
         <w:rPr>
           <w:rFonts w:ascii="Courier New" w:hAnsi="Courier New" w:cs="Courier New"/>
         </w:rPr>
         <w:t>imread</w:t>
       </w:r>
+      <w:proofErr w:type="spellEnd"/>
       <w:r>
         <w:t xml:space="preserve"> from </w:t>
       </w:r>
@@ -290,12 +322,14 @@
       <w:r>
         <w:t xml:space="preserve"> from </w:t>
       </w:r>
+      <w:proofErr w:type="spellStart"/>
       <w:r>
         <w:rPr>
           <w:rFonts w:ascii="Courier New" w:hAnsi="Courier New" w:cs="Courier New"/>
         </w:rPr>
         <w:t>scipy.ndimage</w:t>
       </w:r>
+      <w:proofErr w:type="spellEnd"/>
     </w:p>
     <w:p>
       <w:pPr>
@@ -367,20 +401,50 @@
         <w:rPr>
           <w:rFonts w:cstheme="minorHAnsi"/>
         </w:rPr>
-        <w:t>lungs.jpg) and make one of them able to move (lungs2.jpg). So that you can reference tis moving image, specify a name fot the axis when you plot it, e.g.</w:t>
-      </w:r>
-      <w:r>
-        <w:rPr>
-          <w:rFonts w:cstheme="minorHAnsi"/>
-        </w:rPr>
-        <w:br/>
-      </w:r>
-      <w:r>
-        <w:rPr>
-          <w:rFonts w:ascii="Courier New" w:hAnsi="Courier New" w:cs="Courier New"/>
-          <w:shd w:val="clear" w:color="auto" w:fill="D9E2F3" w:themeFill="accent1" w:themeFillTint="33"/>
-        </w:rPr>
-        <w:t>floating = ax.imshow(…)</w:t>
+        <w:t xml:space="preserve">lungs.jpg) and make one of them able to move (lungs2.jpg). So that you can reference tis moving image, specify a name </w:t>
+      </w:r>
+      <w:proofErr w:type="spellStart"/>
+      <w:r>
+        <w:rPr>
+          <w:rFonts w:cstheme="minorHAnsi"/>
+        </w:rPr>
+        <w:t>fot</w:t>
+      </w:r>
+      <w:proofErr w:type="spellEnd"/>
+      <w:r>
+        <w:rPr>
+          <w:rFonts w:cstheme="minorHAnsi"/>
+        </w:rPr>
+        <w:t xml:space="preserve"> the axis when you plot it, e.g.</w:t>
+      </w:r>
+      <w:r>
+        <w:rPr>
+          <w:rFonts w:cstheme="minorHAnsi"/>
+        </w:rPr>
+        <w:br/>
+      </w:r>
+      <w:r>
+        <w:rPr>
+          <w:rFonts w:ascii="Courier New" w:hAnsi="Courier New" w:cs="Courier New"/>
+          <w:shd w:val="clear" w:color="auto" w:fill="D9E2F3" w:themeFill="accent1" w:themeFillTint="33"/>
+        </w:rPr>
+        <w:t xml:space="preserve">floating = </w:t>
+      </w:r>
+      <w:proofErr w:type="spellStart"/>
+      <w:r>
+        <w:rPr>
+          <w:rFonts w:ascii="Courier New" w:hAnsi="Courier New" w:cs="Courier New"/>
+          <w:shd w:val="clear" w:color="auto" w:fill="D9E2F3" w:themeFill="accent1" w:themeFillTint="33"/>
+        </w:rPr>
+        <w:t>ax.imshow</w:t>
+      </w:r>
+      <w:proofErr w:type="spellEnd"/>
+      <w:r>
+        <w:rPr>
+          <w:rFonts w:ascii="Courier New" w:hAnsi="Courier New" w:cs="Courier New"/>
+          <w:shd w:val="clear" w:color="auto" w:fill="D9E2F3" w:themeFill="accent1" w:themeFillTint="33"/>
+        </w:rPr>
+        <w:t>(…)</w:t>
       </w:r>
       <w:r>
         <w:rPr>
@@ -402,12 +466,21 @@
         </w:rPr>
         <w:br/>
       </w:r>
-      <w:r>
-        <w:rPr>
-          <w:rFonts w:ascii="Courier New" w:hAnsi="Courier New" w:cs="Courier New"/>
-          <w:shd w:val="clear" w:color="auto" w:fill="D9E2F3" w:themeFill="accent1" w:themeFillTint="33"/>
-        </w:rPr>
-        <w:t>floating.set_data(…)</w:t>
+      <w:proofErr w:type="spellStart"/>
+      <w:r>
+        <w:rPr>
+          <w:rFonts w:ascii="Courier New" w:hAnsi="Courier New" w:cs="Courier New"/>
+          <w:shd w:val="clear" w:color="auto" w:fill="D9E2F3" w:themeFill="accent1" w:themeFillTint="33"/>
+        </w:rPr>
+        <w:t>floating.set_data</w:t>
+      </w:r>
+      <w:proofErr w:type="spellEnd"/>
+      <w:r>
+        <w:rPr>
+          <w:rFonts w:ascii="Courier New" w:hAnsi="Courier New" w:cs="Courier New"/>
+          <w:shd w:val="clear" w:color="auto" w:fill="D9E2F3" w:themeFill="accent1" w:themeFillTint="33"/>
+        </w:rPr>
+        <w:t>(…)</w:t>
       </w:r>
       <w:r>
         <w:rPr>
@@ -441,12 +514,21 @@
         </w:rPr>
         <w:br/>
       </w:r>
-      <w:r>
-        <w:rPr>
-          <w:rFonts w:ascii="Courier New" w:hAnsi="Courier New" w:cs="Courier New"/>
-          <w:shd w:val="clear" w:color="auto" w:fill="D9E2F3" w:themeFill="accent1" w:themeFillTint="33"/>
-        </w:rPr>
-        <w:t>shiftImage([10,20])</w:t>
+      <w:proofErr w:type="spellStart"/>
+      <w:r>
+        <w:rPr>
+          <w:rFonts w:ascii="Courier New" w:hAnsi="Courier New" w:cs="Courier New"/>
+          <w:shd w:val="clear" w:color="auto" w:fill="D9E2F3" w:themeFill="accent1" w:themeFillTint="33"/>
+        </w:rPr>
+        <w:t>shiftImage</w:t>
+      </w:r>
+      <w:proofErr w:type="spellEnd"/>
+      <w:r>
+        <w:rPr>
+          <w:rFonts w:ascii="Courier New" w:hAnsi="Courier New" w:cs="Courier New"/>
+          <w:shd w:val="clear" w:color="auto" w:fill="D9E2F3" w:themeFill="accent1" w:themeFillTint="33"/>
+        </w:rPr>
+        <w:t>([10,20])</w:t>
       </w:r>
       <w:r>
         <w:rPr>
@@ -497,12 +579,21 @@
         </w:rPr>
         <w:t xml:space="preserve"> </w:t>
       </w:r>
-      <w:r>
-        <w:rPr>
-          <w:rFonts w:ascii="Courier New" w:hAnsi="Courier New" w:cs="Courier New"/>
-          <w:shd w:val="clear" w:color="auto" w:fill="D9E2F3" w:themeFill="accent1" w:themeFillTint="33"/>
-        </w:rPr>
-        <w:t>shiftImage(shifts):</w:t>
+      <w:proofErr w:type="spellStart"/>
+      <w:r>
+        <w:rPr>
+          <w:rFonts w:ascii="Courier New" w:hAnsi="Courier New" w:cs="Courier New"/>
+          <w:shd w:val="clear" w:color="auto" w:fill="D9E2F3" w:themeFill="accent1" w:themeFillTint="33"/>
+        </w:rPr>
+        <w:t>shiftImage</w:t>
+      </w:r>
+      <w:proofErr w:type="spellEnd"/>
+      <w:r>
+        <w:rPr>
+          <w:rFonts w:ascii="Courier New" w:hAnsi="Courier New" w:cs="Courier New"/>
+          <w:shd w:val="clear" w:color="auto" w:fill="D9E2F3" w:themeFill="accent1" w:themeFillTint="33"/>
+        </w:rPr>
+        <w:t>(shifts):</w:t>
       </w:r>
       <w:r>
         <w:rPr>
@@ -534,15 +625,47 @@
           <w:shd w:val="clear" w:color="auto" w:fill="D9E2F3" w:themeFill="accent1" w:themeFillTint="33"/>
         </w:rPr>
         <w:br/>
-        <w:t xml:space="preserve">        floating.set_data(image2)</w:t>
-      </w:r>
-      <w:r>
-        <w:rPr>
-          <w:rFonts w:ascii="Courier New" w:hAnsi="Courier New" w:cs="Courier New"/>
-          <w:shd w:val="clear" w:color="auto" w:fill="D9E2F3" w:themeFill="accent1" w:themeFillTint="33"/>
-        </w:rPr>
-        <w:br/>
-        <w:t xml:space="preserve">        fig.canvas.draw()</w:t>
+        <w:t xml:space="preserve">        </w:t>
+      </w:r>
+      <w:proofErr w:type="spellStart"/>
+      <w:r>
+        <w:rPr>
+          <w:rFonts w:ascii="Courier New" w:hAnsi="Courier New" w:cs="Courier New"/>
+          <w:shd w:val="clear" w:color="auto" w:fill="D9E2F3" w:themeFill="accent1" w:themeFillTint="33"/>
+        </w:rPr>
+        <w:t>floating.set_data</w:t>
+      </w:r>
+      <w:proofErr w:type="spellEnd"/>
+      <w:r>
+        <w:rPr>
+          <w:rFonts w:ascii="Courier New" w:hAnsi="Courier New" w:cs="Courier New"/>
+          <w:shd w:val="clear" w:color="auto" w:fill="D9E2F3" w:themeFill="accent1" w:themeFillTint="33"/>
+        </w:rPr>
+        <w:t>(image2)</w:t>
+      </w:r>
+      <w:r>
+        <w:rPr>
+          <w:rFonts w:ascii="Courier New" w:hAnsi="Courier New" w:cs="Courier New"/>
+          <w:shd w:val="clear" w:color="auto" w:fill="D9E2F3" w:themeFill="accent1" w:themeFillTint="33"/>
+        </w:rPr>
+        <w:br/>
+        <w:t xml:space="preserve">        </w:t>
+      </w:r>
+      <w:proofErr w:type="spellStart"/>
+      <w:r>
+        <w:rPr>
+          <w:rFonts w:ascii="Courier New" w:hAnsi="Courier New" w:cs="Courier New"/>
+          <w:shd w:val="clear" w:color="auto" w:fill="D9E2F3" w:themeFill="accent1" w:themeFillTint="33"/>
+        </w:rPr>
+        <w:t>fig.canvas.draw</w:t>
+      </w:r>
+      <w:proofErr w:type="spellEnd"/>
+      <w:r>
+        <w:rPr>
+          <w:rFonts w:ascii="Courier New" w:hAnsi="Courier New" w:cs="Courier New"/>
+          <w:shd w:val="clear" w:color="auto" w:fill="D9E2F3" w:themeFill="accent1" w:themeFillTint="33"/>
+        </w:rPr>
+        <w:t>()</w:t>
       </w:r>
       <w:r>
         <w:rPr>
@@ -608,12 +731,21 @@
         </w:rPr>
         <w:t xml:space="preserve">Evaluate your function by calling it. What does </w:t>
       </w:r>
-      <w:r>
-        <w:rPr>
-          <w:rFonts w:ascii="Courier New" w:hAnsi="Courier New" w:cs="Courier New"/>
-          <w:shd w:val="clear" w:color="auto" w:fill="D9E2F3" w:themeFill="accent1" w:themeFillTint="33"/>
-        </w:rPr>
-        <w:t>shiftImage([10,20])</w:t>
+      <w:proofErr w:type="spellStart"/>
+      <w:r>
+        <w:rPr>
+          <w:rFonts w:ascii="Courier New" w:hAnsi="Courier New" w:cs="Courier New"/>
+          <w:shd w:val="clear" w:color="auto" w:fill="D9E2F3" w:themeFill="accent1" w:themeFillTint="33"/>
+        </w:rPr>
+        <w:t>shiftImage</w:t>
+      </w:r>
+      <w:proofErr w:type="spellEnd"/>
+      <w:r>
+        <w:rPr>
+          <w:rFonts w:ascii="Courier New" w:hAnsi="Courier New" w:cs="Courier New"/>
+          <w:shd w:val="clear" w:color="auto" w:fill="D9E2F3" w:themeFill="accent1" w:themeFillTint="33"/>
+        </w:rPr>
+        <w:t>([10,20])</w:t>
       </w:r>
       <w:r>
         <w:rPr>
@@ -666,12 +798,25 @@
           <w:numId w:val="1"/>
         </w:numPr>
       </w:pPr>
-      <w:r>
-        <w:t>Lets make it so we can shift the floating image using keyboard presses.</w:t>
-      </w:r>
-      <w:r>
-        <w:br/>
-        <w:t>To do that, we will need to connect our matplotlib figure to a key_press_event.</w:t>
+      <w:proofErr w:type="spellStart"/>
+      <w:r>
+        <w:t>Lets</w:t>
+      </w:r>
+      <w:proofErr w:type="spellEnd"/>
+      <w:r>
+        <w:t xml:space="preserve"> make it so we can shift the floating image using keyboard presses.</w:t>
+      </w:r>
+      <w:r>
+        <w:br/>
+        <w:t xml:space="preserve">To do that, we will need to connect our matplotlib figure to a </w:t>
+      </w:r>
+      <w:proofErr w:type="spellStart"/>
+      <w:r>
+        <w:t>key_press_event</w:t>
+      </w:r>
+      <w:proofErr w:type="spellEnd"/>
+      <w:r>
+        <w:t>.</w:t>
       </w:r>
       <w:r>
         <w:br/>
@@ -680,28 +825,88 @@
       <w:r>
         <w:br/>
       </w:r>
-      <w:r>
-        <w:rPr>
-          <w:rFonts w:ascii="Courier New" w:hAnsi="Courier New" w:cs="Courier New"/>
-        </w:rPr>
-        <w:t>fig.canvas.mpl_connect(‘key_press_event’, eventHandler)</w:t>
-      </w:r>
-      <w:r>
-        <w:br/>
-        <w:t>This connects the figure “fig” to key presses. When a key is pressed the specified function (in this case eventHandler) is called. The first argument to that function is the event. We haven’t defined this function yet though. You will need to write it; below is an example to get you started:</w:t>
-      </w:r>
-      <w:r>
-        <w:br/>
-      </w:r>
-      <w:r>
-        <w:br/>
-      </w:r>
-      <w:r>
-        <w:rPr>
-          <w:rFonts w:ascii="Courier New" w:hAnsi="Courier New" w:cs="Courier New"/>
-          <w:shd w:val="clear" w:color="auto" w:fill="D9E2F3" w:themeFill="accent1" w:themeFillTint="33"/>
-        </w:rPr>
-        <w:t>def eventHandler(event):</w:t>
+      <w:proofErr w:type="spellStart"/>
+      <w:r>
+        <w:rPr>
+          <w:rFonts w:ascii="Courier New" w:hAnsi="Courier New" w:cs="Courier New"/>
+        </w:rPr>
+        <w:t>fig.canvas.mpl_connect</w:t>
+      </w:r>
+      <w:proofErr w:type="spellEnd"/>
+      <w:r>
+        <w:rPr>
+          <w:rFonts w:ascii="Courier New" w:hAnsi="Courier New" w:cs="Courier New"/>
+        </w:rPr>
+        <w:t>(‘</w:t>
+      </w:r>
+      <w:proofErr w:type="spellStart"/>
+      <w:r>
+        <w:rPr>
+          <w:rFonts w:ascii="Courier New" w:hAnsi="Courier New" w:cs="Courier New"/>
+        </w:rPr>
+        <w:t>key_press_event</w:t>
+      </w:r>
+      <w:proofErr w:type="spellEnd"/>
+      <w:r>
+        <w:rPr>
+          <w:rFonts w:ascii="Courier New" w:hAnsi="Courier New" w:cs="Courier New"/>
+        </w:rPr>
+        <w:t xml:space="preserve">’, </w:t>
+      </w:r>
+      <w:proofErr w:type="spellStart"/>
+      <w:r>
+        <w:rPr>
+          <w:rFonts w:ascii="Courier New" w:hAnsi="Courier New" w:cs="Courier New"/>
+        </w:rPr>
+        <w:t>eventHandler</w:t>
+      </w:r>
+      <w:proofErr w:type="spellEnd"/>
+      <w:r>
+        <w:rPr>
+          <w:rFonts w:ascii="Courier New" w:hAnsi="Courier New" w:cs="Courier New"/>
+        </w:rPr>
+        <w:t>)</w:t>
+      </w:r>
+      <w:r>
+        <w:br/>
+        <w:t xml:space="preserve">This connects the figure “fig” to key presses. When a key is pressed the specified function (in this case </w:t>
+      </w:r>
+      <w:proofErr w:type="spellStart"/>
+      <w:r>
+        <w:t>eventHandler</w:t>
+      </w:r>
+      <w:proofErr w:type="spellEnd"/>
+      <w:r>
+        <w:t>) is called. The first argument to that function is the event. We haven’t defined this function yet though. You will need to write it; below is an example to get you started:</w:t>
+      </w:r>
+      <w:r>
+        <w:br/>
+      </w:r>
+      <w:r>
+        <w:br/>
+      </w:r>
+      <w:r>
+        <w:rPr>
+          <w:rFonts w:ascii="Courier New" w:hAnsi="Courier New" w:cs="Courier New"/>
+          <w:shd w:val="clear" w:color="auto" w:fill="D9E2F3" w:themeFill="accent1" w:themeFillTint="33"/>
+        </w:rPr>
+        <w:t xml:space="preserve">def </w:t>
+      </w:r>
+      <w:proofErr w:type="spellStart"/>
+      <w:r>
+        <w:rPr>
+          <w:rFonts w:ascii="Courier New" w:hAnsi="Courier New" w:cs="Courier New"/>
+          <w:shd w:val="clear" w:color="auto" w:fill="D9E2F3" w:themeFill="accent1" w:themeFillTint="33"/>
+        </w:rPr>
+        <w:t>eventHandler</w:t>
+      </w:r>
+      <w:proofErr w:type="spellEnd"/>
+      <w:r>
+        <w:rPr>
+          <w:rFonts w:ascii="Courier New" w:hAnsi="Courier New" w:cs="Courier New"/>
+          <w:shd w:val="clear" w:color="auto" w:fill="D9E2F3" w:themeFill="accent1" w:themeFillTint="33"/>
+        </w:rPr>
+        <w:t>(event):</w:t>
       </w:r>
       <w:r>
         <w:rPr>
@@ -741,15 +946,56 @@
           <w:shd w:val="clear" w:color="auto" w:fill="D9E2F3" w:themeFill="accent1" w:themeFillTint="33"/>
         </w:rPr>
         <w:br/>
-        <w:t xml:space="preserve">    whichKey = event.key</w:t>
-      </w:r>
-      <w:r>
-        <w:rPr>
-          <w:rFonts w:ascii="Courier New" w:hAnsi="Courier New" w:cs="Courier New"/>
-          <w:shd w:val="clear" w:color="auto" w:fill="D9E2F3" w:themeFill="accent1" w:themeFillTint="33"/>
-        </w:rPr>
-        <w:br/>
-        <w:t xml:space="preserve">    if whichKey == “up”:</w:t>
+        <w:t xml:space="preserve">    </w:t>
+      </w:r>
+      <w:proofErr w:type="spellStart"/>
+      <w:r>
+        <w:rPr>
+          <w:rFonts w:ascii="Courier New" w:hAnsi="Courier New" w:cs="Courier New"/>
+          <w:shd w:val="clear" w:color="auto" w:fill="D9E2F3" w:themeFill="accent1" w:themeFillTint="33"/>
+        </w:rPr>
+        <w:t>whichKey</w:t>
+      </w:r>
+      <w:proofErr w:type="spellEnd"/>
+      <w:r>
+        <w:rPr>
+          <w:rFonts w:ascii="Courier New" w:hAnsi="Courier New" w:cs="Courier New"/>
+          <w:shd w:val="clear" w:color="auto" w:fill="D9E2F3" w:themeFill="accent1" w:themeFillTint="33"/>
+        </w:rPr>
+        <w:t xml:space="preserve"> = </w:t>
+      </w:r>
+      <w:proofErr w:type="spellStart"/>
+      <w:r>
+        <w:rPr>
+          <w:rFonts w:ascii="Courier New" w:hAnsi="Courier New" w:cs="Courier New"/>
+          <w:shd w:val="clear" w:color="auto" w:fill="D9E2F3" w:themeFill="accent1" w:themeFillTint="33"/>
+        </w:rPr>
+        <w:t>event.key</w:t>
+      </w:r>
+      <w:proofErr w:type="spellEnd"/>
+      <w:r>
+        <w:rPr>
+          <w:rFonts w:ascii="Courier New" w:hAnsi="Courier New" w:cs="Courier New"/>
+          <w:shd w:val="clear" w:color="auto" w:fill="D9E2F3" w:themeFill="accent1" w:themeFillTint="33"/>
+        </w:rPr>
+        <w:br/>
+        <w:t xml:space="preserve">    if </w:t>
+      </w:r>
+      <w:proofErr w:type="spellStart"/>
+      <w:r>
+        <w:rPr>
+          <w:rFonts w:ascii="Courier New" w:hAnsi="Courier New" w:cs="Courier New"/>
+          <w:shd w:val="clear" w:color="auto" w:fill="D9E2F3" w:themeFill="accent1" w:themeFillTint="33"/>
+        </w:rPr>
+        <w:t>whichKey</w:t>
+      </w:r>
+      <w:proofErr w:type="spellEnd"/>
+      <w:r>
+        <w:rPr>
+          <w:rFonts w:ascii="Courier New" w:hAnsi="Courier New" w:cs="Courier New"/>
+          <w:shd w:val="clear" w:color="auto" w:fill="D9E2F3" w:themeFill="accent1" w:themeFillTint="33"/>
+        </w:rPr>
+        <w:t xml:space="preserve"> == “up”:</w:t>
       </w:r>
       <w:r>
         <w:rPr>
@@ -772,43 +1018,111 @@
       </w:r>
       <w:r>
         <w:br/>
-      </w:r>
-      <w:r>
-        <w:t>After you have written the function,</w:t>
-      </w:r>
-      <w:r>
-        <w:t xml:space="preserve"> you can connect the event handler to the plot like so:</w:t>
-      </w:r>
-      <w:r>
-        <w:br/>
-      </w:r>
-      <w:r>
-        <w:br/>
-      </w:r>
+        <w:t>After you have written the function, you can connect the event handler to the plot like so:</w:t>
+      </w:r>
+      <w:r>
+        <w:br/>
+      </w:r>
+      <w:r>
+        <w:br/>
+      </w:r>
+      <w:proofErr w:type="spellStart"/>
       <w:r>
         <w:rPr>
           <w:rFonts w:ascii="Courier New" w:hAnsi="Courier New" w:cs="Courier New"/>
         </w:rPr>
         <w:lastRenderedPageBreak/>
-        <w:t>fig.canvas.mpl_connect(‘key_press_event’, eventHandler)</w:t>
-      </w:r>
-      <w:r>
-        <w:rPr>
-          <w:rFonts w:ascii="Courier New" w:hAnsi="Courier New" w:cs="Courier New"/>
-        </w:rPr>
-        <w:br/>
-        <w:t>plt.show()</w:t>
-      </w:r>
-      <w:r>
-        <w:br/>
-      </w:r>
-      <w:r>
-        <w:br/>
-        <w:t>What happens when you press the up key? What happens when you press any other key. Try printing whichKey to show what each key is called.</w:t>
-      </w:r>
-      <w:r>
-        <w:br/>
-        <w:t>Your eventHandler should call the function shiftImage that you wrote before and send it the required arguments.</w:t>
+        <w:t>fig.canvas.mpl_connect</w:t>
+      </w:r>
+      <w:proofErr w:type="spellEnd"/>
+      <w:r>
+        <w:rPr>
+          <w:rFonts w:ascii="Courier New" w:hAnsi="Courier New" w:cs="Courier New"/>
+        </w:rPr>
+        <w:t>(‘</w:t>
+      </w:r>
+      <w:proofErr w:type="spellStart"/>
+      <w:r>
+        <w:rPr>
+          <w:rFonts w:ascii="Courier New" w:hAnsi="Courier New" w:cs="Courier New"/>
+        </w:rPr>
+        <w:t>key_press_event</w:t>
+      </w:r>
+      <w:proofErr w:type="spellEnd"/>
+      <w:r>
+        <w:rPr>
+          <w:rFonts w:ascii="Courier New" w:hAnsi="Courier New" w:cs="Courier New"/>
+        </w:rPr>
+        <w:t xml:space="preserve">’, </w:t>
+      </w:r>
+      <w:proofErr w:type="spellStart"/>
+      <w:r>
+        <w:rPr>
+          <w:rFonts w:ascii="Courier New" w:hAnsi="Courier New" w:cs="Courier New"/>
+        </w:rPr>
+        <w:t>eventHandler</w:t>
+      </w:r>
+      <w:proofErr w:type="spellEnd"/>
+      <w:r>
+        <w:rPr>
+          <w:rFonts w:ascii="Courier New" w:hAnsi="Courier New" w:cs="Courier New"/>
+        </w:rPr>
+        <w:t>)</w:t>
+      </w:r>
+      <w:r>
+        <w:rPr>
+          <w:rFonts w:ascii="Courier New" w:hAnsi="Courier New" w:cs="Courier New"/>
+        </w:rPr>
+        <w:br/>
+      </w:r>
+      <w:proofErr w:type="spellStart"/>
+      <w:r>
+        <w:rPr>
+          <w:rFonts w:ascii="Courier New" w:hAnsi="Courier New" w:cs="Courier New"/>
+        </w:rPr>
+        <w:t>plt.show</w:t>
+      </w:r>
+      <w:proofErr w:type="spellEnd"/>
+      <w:r>
+        <w:rPr>
+          <w:rFonts w:ascii="Courier New" w:hAnsi="Courier New" w:cs="Courier New"/>
+        </w:rPr>
+        <w:t>()</w:t>
+      </w:r>
+      <w:r>
+        <w:br/>
+      </w:r>
+      <w:r>
+        <w:br/>
+        <w:t xml:space="preserve">What happens when you press the up key? What happens when you press any other key. Try printing </w:t>
+      </w:r>
+      <w:proofErr w:type="spellStart"/>
+      <w:r>
+        <w:t>whichKey</w:t>
+      </w:r>
+      <w:proofErr w:type="spellEnd"/>
+      <w:r>
+        <w:t xml:space="preserve"> to show what each key is called.</w:t>
+      </w:r>
+      <w:r>
+        <w:br/>
+        <w:t xml:space="preserve">Your </w:t>
+      </w:r>
+      <w:proofErr w:type="spellStart"/>
+      <w:r>
+        <w:t>eventHandler</w:t>
+      </w:r>
+      <w:proofErr w:type="spellEnd"/>
+      <w:r>
+        <w:t xml:space="preserve"> should call the function </w:t>
+      </w:r>
+      <w:proofErr w:type="spellStart"/>
+      <w:r>
+        <w:t>shiftImage</w:t>
+      </w:r>
+      <w:proofErr w:type="spellEnd"/>
+      <w:r>
+        <w:t xml:space="preserve"> that you wrote before and send it the required arguments.</w:t>
       </w:r>
       <w:r>
         <w:br/>
@@ -846,7 +1160,7 @@
 </file>
 
 <file path=word/numbering.xml><?xml version="1.0" encoding="utf-8"?>
-<w:numbering xmlns:wpc="http://schemas.microsoft.com/office/word/2010/wordprocessingCanvas" xmlns:cx="http://schemas.microsoft.com/office/drawing/2014/chartex" xmlns:cx1="http://schemas.microsoft.com/office/drawing/2015/9/8/chartex" xmlns:cx2="http://schemas.microsoft.com/office/drawing/2015/10/21/chartex" xmlns:cx3="http://schemas.microsoft.com/office/drawing/2016/5/9/chartex" xmlns:cx4="http://schemas.microsoft.com/office/drawing/2016/5/10/chartex" xmlns:cx5="http://schemas.microsoft.com/office/drawing/2016/5/11/chartex" xmlns:cx6="http://schemas.microsoft.com/office/drawing/2016/5/12/chartex" xmlns:cx7="http://schemas.microsoft.com/office/drawing/2016/5/13/chartex" xmlns:cx8="http://schemas.microsoft.com/office/drawing/2016/5/14/chartex" xmlns:mc="http://schemas.openxmlformats.org/markup-compatibility/2006" xmlns:aink="http://schemas.microsoft.com/office/drawing/2016/ink" xmlns:am3d="http://schemas.microsoft.com/office/drawing/2017/model3d" xmlns:o="urn:schemas-microsoft-com:office:office" xmlns:r="http://schemas.openxmlformats.org/officeDocument/2006/relationships" xmlns:m="http://schemas.openxmlformats.org/officeDocument/2006/math" xmlns:v="urn:schemas-microsoft-com:vml" xmlns:wp14="http://schemas.microsoft.com/office/word/2010/wordprocessingDrawing" xmlns:wp="http://schemas.openxmlformats.org/drawingml/2006/wordprocessingDrawing" xmlns:w10="urn:schemas-microsoft-com:office:word" xmlns:w="http://schemas.openxmlformats.org/wordprocessingml/2006/main" xmlns:w14="http://schemas.microsoft.com/office/word/2010/wordml" xmlns:w15="http://schemas.microsoft.com/office/word/2012/wordml" xmlns:w16cex="http://schemas.microsoft.com/office/word/2018/wordml/cex" xmlns:w16cid="http://schemas.microsoft.com/office/word/2016/wordml/cid" xmlns:w16="http://schemas.microsoft.com/office/word/2018/wordml" xmlns:w16se="http://schemas.microsoft.com/office/word/2015/wordml/symex" xmlns:wpg="http://schemas.microsoft.com/office/word/2010/wordprocessingGroup" xmlns:wpi="http://schemas.microsoft.com/office/word/2010/wordprocessingInk" xmlns:wne="http://schemas.microsoft.com/office/word/2006/wordml" xmlns:wps="http://schemas.microsoft.com/office/word/2010/wordprocessingShape" mc:Ignorable="w14 w15 w16se w16cid w16 w16cex wp14">
+<w:numbering xmlns:wpc="http://schemas.microsoft.com/office/word/2010/wordprocessingCanvas" xmlns:cx="http://schemas.microsoft.com/office/drawing/2014/chartex" xmlns:cx1="http://schemas.microsoft.com/office/drawing/2015/9/8/chartex" xmlns:cx2="http://schemas.microsoft.com/office/drawing/2015/10/21/chartex" xmlns:cx3="http://schemas.microsoft.com/office/drawing/2016/5/9/chartex" xmlns:cx4="http://schemas.microsoft.com/office/drawing/2016/5/10/chartex" xmlns:cx5="http://schemas.microsoft.com/office/drawing/2016/5/11/chartex" xmlns:cx6="http://schemas.microsoft.com/office/drawing/2016/5/12/chartex" xmlns:cx7="http://schemas.microsoft.com/office/drawing/2016/5/13/chartex" xmlns:cx8="http://schemas.microsoft.com/office/drawing/2016/5/14/chartex" xmlns:mc="http://schemas.openxmlformats.org/markup-compatibility/2006" xmlns:aink="http://schemas.microsoft.com/office/drawing/2016/ink" xmlns:am3d="http://schemas.microsoft.com/office/drawing/2017/model3d" xmlns:o="urn:schemas-microsoft-com:office:office" xmlns:r="http://schemas.openxmlformats.org/officeDocument/2006/relationships" xmlns:m="http://schemas.openxmlformats.org/officeDocument/2006/math" xmlns:v="urn:schemas-microsoft-com:vml" xmlns:wp14="http://schemas.microsoft.com/office/word/2010/wordprocessingDrawing" xmlns:wp="http://schemas.openxmlformats.org/drawingml/2006/wordprocessingDrawing" xmlns:w10="urn:schemas-microsoft-com:office:word" xmlns:w="http://schemas.openxmlformats.org/wordprocessingml/2006/main" xmlns:w14="http://schemas.microsoft.com/office/word/2010/wordml" xmlns:w15="http://schemas.microsoft.com/office/word/2012/wordml" xmlns:w16cex="http://schemas.microsoft.com/office/word/2018/wordml/cex" xmlns:w16cid="http://schemas.microsoft.com/office/word/2016/wordml/cid" xmlns:w16="http://schemas.microsoft.com/office/word/2018/wordml" xmlns:w16sdtdh="http://schemas.microsoft.com/office/word/2020/wordml/sdtdatahash" xmlns:w16se="http://schemas.microsoft.com/office/word/2015/wordml/symex" xmlns:wpg="http://schemas.microsoft.com/office/word/2010/wordprocessingGroup" xmlns:wpi="http://schemas.microsoft.com/office/word/2010/wordprocessingInk" xmlns:wne="http://schemas.microsoft.com/office/word/2006/wordml" xmlns:wps="http://schemas.microsoft.com/office/word/2010/wordprocessingShape" mc:Ignorable="w14 w15 w16se w16cid w16 w16cex w16sdtdh wp14">
   <w:abstractNum w:abstractNumId="0" w15:restartNumberingAfterBreak="0">
     <w:nsid w:val="0BDB78EF"/>
     <w:multiLevelType w:val="hybridMultilevel"/>
@@ -940,7 +1254,7 @@
 </file>
 
 <file path=word/styles.xml><?xml version="1.0" encoding="utf-8"?>
-<w:styles xmlns:mc="http://schemas.openxmlformats.org/markup-compatibility/2006" xmlns:r="http://schemas.openxmlformats.org/officeDocument/2006/relationships" xmlns:w="http://schemas.openxmlformats.org/wordprocessingml/2006/main" xmlns:w14="http://schemas.microsoft.com/office/word/2010/wordml" xmlns:w15="http://schemas.microsoft.com/office/word/2012/wordml" xmlns:w16cex="http://schemas.microsoft.com/office/word/2018/wordml/cex" xmlns:w16cid="http://schemas.microsoft.com/office/word/2016/wordml/cid" xmlns:w16="http://schemas.microsoft.com/office/word/2018/wordml" xmlns:w16se="http://schemas.microsoft.com/office/word/2015/wordml/symex" mc:Ignorable="w14 w15 w16se w16cid w16 w16cex">
+<w:styles xmlns:mc="http://schemas.openxmlformats.org/markup-compatibility/2006" xmlns:r="http://schemas.openxmlformats.org/officeDocument/2006/relationships" xmlns:w="http://schemas.openxmlformats.org/wordprocessingml/2006/main" xmlns:w14="http://schemas.microsoft.com/office/word/2010/wordml" xmlns:w15="http://schemas.microsoft.com/office/word/2012/wordml" xmlns:w16cex="http://schemas.microsoft.com/office/word/2018/wordml/cex" xmlns:w16cid="http://schemas.microsoft.com/office/word/2016/wordml/cid" xmlns:w16="http://schemas.microsoft.com/office/word/2018/wordml" xmlns:w16sdtdh="http://schemas.microsoft.com/office/word/2020/wordml/sdtdatahash" xmlns:w16se="http://schemas.microsoft.com/office/word/2015/wordml/symex" mc:Ignorable="w14 w15 w16se w16cid w16 w16cex w16sdtdh">
   <w:docDefaults>
     <w:rPrDefault>
       <w:rPr>

</xml_diff>